<commit_message>
Correction du jaune dans les cartes de mémo de bonus
</commit_message>
<xml_diff>
--- a/pictures/memos.docx
+++ b/pictures/memos.docx
@@ -894,7 +894,7 @@
                     <w:bottom w:val="single" w:sz="4" w:space="0" w:color="auto"/>
                     <w:right w:val="single" w:sz="4" w:space="0" w:color="auto"/>
                   </w:tcBorders>
-                  <w:shd w:val="clear" w:color="auto" w:fill="92D050"/>
+                  <w:shd w:val="clear" w:color="auto" w:fill="FFFF00"/>
                   <w:vAlign w:val="center"/>
                 </w:tcPr>
                 <w:p>
@@ -3353,7 +3353,7 @@
                     <w:bottom w:val="single" w:sz="4" w:space="0" w:color="auto"/>
                     <w:right w:val="single" w:sz="4" w:space="0" w:color="auto"/>
                   </w:tcBorders>
-                  <w:shd w:val="clear" w:color="auto" w:fill="92D050"/>
+                  <w:shd w:val="clear" w:color="auto" w:fill="FFFF00"/>
                   <w:vAlign w:val="center"/>
                 </w:tcPr>
                 <w:p>
@@ -5814,7 +5814,7 @@
                     <w:bottom w:val="single" w:sz="4" w:space="0" w:color="auto"/>
                     <w:right w:val="single" w:sz="4" w:space="0" w:color="auto"/>
                   </w:tcBorders>
-                  <w:shd w:val="clear" w:color="auto" w:fill="92D050"/>
+                  <w:shd w:val="clear" w:color="auto" w:fill="FFFF00"/>
                   <w:vAlign w:val="center"/>
                 </w:tcPr>
                 <w:p>
@@ -8273,7 +8273,7 @@
                     <w:bottom w:val="single" w:sz="4" w:space="0" w:color="auto"/>
                     <w:right w:val="single" w:sz="4" w:space="0" w:color="auto"/>
                   </w:tcBorders>
-                  <w:shd w:val="clear" w:color="auto" w:fill="92D050"/>
+                  <w:shd w:val="clear" w:color="auto" w:fill="FFFF00"/>
                   <w:vAlign w:val="center"/>
                 </w:tcPr>
                 <w:p>

</xml_diff>